<commit_message>
Add ability to split files via H6
</commit_message>
<xml_diff>
--- a/templates/reference.docx
+++ b/templates/reference.docx
@@ -1,6 +1,6 @@
 
 <file path=word/document.xml><?xml version="1.0" encoding="utf-8"?>
-<w:document xmlns:wpc="http://schemas.microsoft.com/office/word/2010/wordprocessingCanvas" xmlns:cx="http://schemas.microsoft.com/office/drawing/2014/chartex" xmlns:cx1="http://schemas.microsoft.com/office/drawing/2015/9/8/chartex" xmlns:cx2="http://schemas.microsoft.com/office/drawing/2015/10/21/chartex" xmlns:cx3="http://schemas.microsoft.com/office/drawing/2016/5/9/chartex" xmlns:cx4="http://schemas.microsoft.com/office/drawing/2016/5/10/chartex" xmlns:cx5="http://schemas.microsoft.com/office/drawing/2016/5/11/chartex" xmlns:cx6="http://schemas.microsoft.com/office/drawing/2016/5/12/chartex" xmlns:cx7="http://schemas.microsoft.com/office/drawing/2016/5/13/chartex" xmlns:cx8="http://schemas.microsoft.com/office/drawing/2016/5/14/chartex" xmlns:mc="http://schemas.openxmlformats.org/markup-compatibility/2006" xmlns:aink="http://schemas.microsoft.com/office/drawing/2016/ink" xmlns:am3d="http://schemas.microsoft.com/office/drawing/2017/model3d" xmlns:o="urn:schemas-microsoft-com:office:office" xmlns:r="http://schemas.openxmlformats.org/officeDocument/2006/relationships" xmlns:m="http://schemas.openxmlformats.org/officeDocument/2006/math" xmlns:v="urn:schemas-microsoft-com:vml" xmlns:wp14="http://schemas.microsoft.com/office/word/2010/wordprocessingDrawing" xmlns:wp="http://schemas.openxmlformats.org/drawingml/2006/wordprocessingDrawing" xmlns:w10="urn:schemas-microsoft-com:office:word" xmlns:w="http://schemas.openxmlformats.org/wordprocessingml/2006/main" xmlns:w14="http://schemas.microsoft.com/office/word/2010/wordml" xmlns:w15="http://schemas.microsoft.com/office/word/2012/wordml" xmlns:w16cid="http://schemas.microsoft.com/office/word/2016/wordml/cid" xmlns:w16se="http://schemas.microsoft.com/office/word/2015/wordml/symex" xmlns:wpg="http://schemas.microsoft.com/office/word/2010/wordprocessingGroup" xmlns:wpi="http://schemas.microsoft.com/office/word/2010/wordprocessingInk" xmlns:wne="http://schemas.microsoft.com/office/word/2006/wordml" xmlns:wps="http://schemas.microsoft.com/office/word/2010/wordprocessingShape" mc:Ignorable="w14 w15 w16se w16cid wp14">
+<w:document xmlns:wpc="http://schemas.microsoft.com/office/word/2010/wordprocessingCanvas" xmlns:cx="http://schemas.microsoft.com/office/drawing/2014/chartex" xmlns:cx1="http://schemas.microsoft.com/office/drawing/2015/9/8/chartex" xmlns:cx2="http://schemas.microsoft.com/office/drawing/2015/10/21/chartex" xmlns:cx3="http://schemas.microsoft.com/office/drawing/2016/5/9/chartex" xmlns:cx4="http://schemas.microsoft.com/office/drawing/2016/5/10/chartex" xmlns:cx5="http://schemas.microsoft.com/office/drawing/2016/5/11/chartex" xmlns:cx6="http://schemas.microsoft.com/office/drawing/2016/5/12/chartex" xmlns:cx7="http://schemas.microsoft.com/office/drawing/2016/5/13/chartex" xmlns:cx8="http://schemas.microsoft.com/office/drawing/2016/5/14/chartex" xmlns:mc="http://schemas.openxmlformats.org/markup-compatibility/2006" xmlns:aink="http://schemas.microsoft.com/office/drawing/2016/ink" xmlns:am3d="http://schemas.microsoft.com/office/drawing/2017/model3d" xmlns:o="urn:schemas-microsoft-com:office:office" xmlns:r="http://schemas.openxmlformats.org/officeDocument/2006/relationships" xmlns:m="http://schemas.openxmlformats.org/officeDocument/2006/math" xmlns:v="urn:schemas-microsoft-com:vml" xmlns:wp14="http://schemas.microsoft.com/office/word/2010/wordprocessingDrawing" xmlns:wp="http://schemas.openxmlformats.org/drawingml/2006/wordprocessingDrawing" xmlns:w10="urn:schemas-microsoft-com:office:word" xmlns:w="http://schemas.openxmlformats.org/wordprocessingml/2006/main" xmlns:w14="http://schemas.microsoft.com/office/word/2010/wordml" xmlns:w15="http://schemas.microsoft.com/office/word/2012/wordml" xmlns:w16cex="http://schemas.microsoft.com/office/word/2018/wordml/cex" xmlns:w16cid="http://schemas.microsoft.com/office/word/2016/wordml/cid" xmlns:w16="http://schemas.microsoft.com/office/word/2018/wordml" xmlns:w16se="http://schemas.microsoft.com/office/word/2015/wordml/symex" xmlns:wpg="http://schemas.microsoft.com/office/word/2010/wordprocessingGroup" xmlns:wpi="http://schemas.microsoft.com/office/word/2010/wordprocessingInk" xmlns:wne="http://schemas.microsoft.com/office/word/2006/wordml" xmlns:wps="http://schemas.microsoft.com/office/word/2010/wordprocessingShape" mc:Ignorable="w14 w15 w16se w16cid w16 w16cex wp14">
   <w:body>
     <w:p>
       <w:pPr>
@@ -9,8 +9,6 @@
       <w:r>
         <w:t xml:space="preserve"> Title </w:t>
       </w:r>
-      <w:bookmarkStart w:id="0" w:name="_GoBack"/>
-      <w:bookmarkEnd w:id="0"/>
     </w:p>
     <w:p>
       <w:pPr>
@@ -60,91 +58,91 @@
       <w:pPr>
         <w:pStyle w:val="Heading1"/>
       </w:pPr>
-      <w:bookmarkStart w:id="1" w:name="heading-1"/>
+      <w:bookmarkStart w:id="0" w:name="heading-1"/>
       <w:r>
         <w:t xml:space="preserve"> Heading 1 </w:t>
       </w:r>
+      <w:bookmarkEnd w:id="0"/>
+    </w:p>
+    <w:p>
+      <w:pPr>
+        <w:pStyle w:val="Heading2"/>
+      </w:pPr>
+      <w:bookmarkStart w:id="1" w:name="heading-2"/>
+      <w:r>
+        <w:t xml:space="preserve"> Heading 2 </w:t>
+      </w:r>
       <w:bookmarkEnd w:id="1"/>
     </w:p>
     <w:p>
       <w:pPr>
-        <w:pStyle w:val="Heading2"/>
-      </w:pPr>
-      <w:bookmarkStart w:id="2" w:name="heading-2"/>
-      <w:r>
-        <w:t xml:space="preserve"> Heading 2 </w:t>
+        <w:pStyle w:val="Heading3"/>
+      </w:pPr>
+      <w:bookmarkStart w:id="2" w:name="heading-3"/>
+      <w:r>
+        <w:t xml:space="preserve"> Heading 3 </w:t>
       </w:r>
       <w:bookmarkEnd w:id="2"/>
     </w:p>
     <w:p>
       <w:pPr>
-        <w:pStyle w:val="Heading3"/>
-      </w:pPr>
-      <w:bookmarkStart w:id="3" w:name="heading-3"/>
-      <w:r>
-        <w:t xml:space="preserve"> Heading 3 </w:t>
+        <w:pStyle w:val="Heading4"/>
+      </w:pPr>
+      <w:bookmarkStart w:id="3" w:name="heading-4"/>
+      <w:r>
+        <w:t xml:space="preserve"> Heading 4 </w:t>
       </w:r>
       <w:bookmarkEnd w:id="3"/>
     </w:p>
     <w:p>
       <w:pPr>
-        <w:pStyle w:val="Heading4"/>
-      </w:pPr>
-      <w:bookmarkStart w:id="4" w:name="heading-4"/>
-      <w:r>
-        <w:t xml:space="preserve"> Heading 4 </w:t>
+        <w:pStyle w:val="Heading5"/>
+      </w:pPr>
+      <w:bookmarkStart w:id="4" w:name="heading-5"/>
+      <w:r>
+        <w:t xml:space="preserve"> Heading 5 </w:t>
       </w:r>
       <w:bookmarkEnd w:id="4"/>
     </w:p>
     <w:p>
       <w:pPr>
-        <w:pStyle w:val="Heading5"/>
-      </w:pPr>
-      <w:bookmarkStart w:id="5" w:name="heading-5"/>
-      <w:r>
-        <w:t xml:space="preserve"> Heading 5 </w:t>
+        <w:pStyle w:val="Heading6"/>
+      </w:pPr>
+      <w:bookmarkStart w:id="5" w:name="heading-6"/>
+      <w:r>
+        <w:t xml:space="preserve"> Heading 6 </w:t>
       </w:r>
       <w:bookmarkEnd w:id="5"/>
     </w:p>
     <w:p>
       <w:pPr>
-        <w:pStyle w:val="Heading6"/>
-      </w:pPr>
-      <w:bookmarkStart w:id="6" w:name="heading-6"/>
-      <w:r>
-        <w:t xml:space="preserve"> Heading 6 </w:t>
+        <w:pStyle w:val="Heading7"/>
+      </w:pPr>
+      <w:bookmarkStart w:id="6" w:name="heading-7"/>
+      <w:r>
+        <w:t xml:space="preserve"> Heading 7 </w:t>
       </w:r>
       <w:bookmarkEnd w:id="6"/>
     </w:p>
     <w:p>
       <w:pPr>
-        <w:pStyle w:val="Heading7"/>
-      </w:pPr>
-      <w:bookmarkStart w:id="7" w:name="heading-7"/>
-      <w:r>
-        <w:t xml:space="preserve"> Heading 7 </w:t>
+        <w:pStyle w:val="Heading8"/>
+      </w:pPr>
+      <w:bookmarkStart w:id="7" w:name="heading-8"/>
+      <w:r>
+        <w:t xml:space="preserve"> Heading 8 </w:t>
       </w:r>
       <w:bookmarkEnd w:id="7"/>
     </w:p>
     <w:p>
       <w:pPr>
-        <w:pStyle w:val="Heading8"/>
-      </w:pPr>
-      <w:bookmarkStart w:id="8" w:name="heading-8"/>
-      <w:r>
-        <w:t xml:space="preserve"> Heading 8 </w:t>
+        <w:pStyle w:val="Heading9"/>
+      </w:pPr>
+      <w:bookmarkStart w:id="8" w:name="heading-9"/>
+      <w:r>
+        <w:t xml:space="preserve"> Heading 9 </w:t>
       </w:r>
       <w:bookmarkEnd w:id="8"/>
-    </w:p>
-    <w:p>
-      <w:pPr>
-        <w:pStyle w:val="Heading9"/>
-      </w:pPr>
-      <w:bookmarkStart w:id="9" w:name="heading-9"/>
-      <w:r>
-        <w:t xml:space="preserve"> Heading 9 </w:t>
-      </w:r>
-      <w:bookmarkEnd w:id="9"/>
     </w:p>
     <w:p>
       <w:pPr>
@@ -341,7 +339,7 @@
 </file>
 
 <file path=word/endnotes.xml><?xml version="1.0" encoding="utf-8"?>
-<w:endnotes xmlns:wpc="http://schemas.microsoft.com/office/word/2010/wordprocessingCanvas" xmlns:cx="http://schemas.microsoft.com/office/drawing/2014/chartex" xmlns:cx1="http://schemas.microsoft.com/office/drawing/2015/9/8/chartex" xmlns:cx2="http://schemas.microsoft.com/office/drawing/2015/10/21/chartex" xmlns:cx3="http://schemas.microsoft.com/office/drawing/2016/5/9/chartex" xmlns:cx4="http://schemas.microsoft.com/office/drawing/2016/5/10/chartex" xmlns:cx5="http://schemas.microsoft.com/office/drawing/2016/5/11/chartex" xmlns:cx6="http://schemas.microsoft.com/office/drawing/2016/5/12/chartex" xmlns:cx7="http://schemas.microsoft.com/office/drawing/2016/5/13/chartex" xmlns:cx8="http://schemas.microsoft.com/office/drawing/2016/5/14/chartex" xmlns:mc="http://schemas.openxmlformats.org/markup-compatibility/2006" xmlns:aink="http://schemas.microsoft.com/office/drawing/2016/ink" xmlns:am3d="http://schemas.microsoft.com/office/drawing/2017/model3d" xmlns:o="urn:schemas-microsoft-com:office:office" xmlns:r="http://schemas.openxmlformats.org/officeDocument/2006/relationships" xmlns:m="http://schemas.openxmlformats.org/officeDocument/2006/math" xmlns:v="urn:schemas-microsoft-com:vml" xmlns:wp14="http://schemas.microsoft.com/office/word/2010/wordprocessingDrawing" xmlns:wp="http://schemas.openxmlformats.org/drawingml/2006/wordprocessingDrawing" xmlns:w10="urn:schemas-microsoft-com:office:word" xmlns:w="http://schemas.openxmlformats.org/wordprocessingml/2006/main" xmlns:w14="http://schemas.microsoft.com/office/word/2010/wordml" xmlns:w15="http://schemas.microsoft.com/office/word/2012/wordml" xmlns:w16cid="http://schemas.microsoft.com/office/word/2016/wordml/cid" xmlns:w16se="http://schemas.microsoft.com/office/word/2015/wordml/symex" xmlns:wpg="http://schemas.microsoft.com/office/word/2010/wordprocessingGroup" xmlns:wpi="http://schemas.microsoft.com/office/word/2010/wordprocessingInk" xmlns:wne="http://schemas.microsoft.com/office/word/2006/wordml" xmlns:wps="http://schemas.microsoft.com/office/word/2010/wordprocessingShape" mc:Ignorable="w14 w15 w16se w16cid wp14">
+<w:endnotes xmlns:wpc="http://schemas.microsoft.com/office/word/2010/wordprocessingCanvas" xmlns:cx="http://schemas.microsoft.com/office/drawing/2014/chartex" xmlns:cx1="http://schemas.microsoft.com/office/drawing/2015/9/8/chartex" xmlns:cx2="http://schemas.microsoft.com/office/drawing/2015/10/21/chartex" xmlns:cx3="http://schemas.microsoft.com/office/drawing/2016/5/9/chartex" xmlns:cx4="http://schemas.microsoft.com/office/drawing/2016/5/10/chartex" xmlns:cx5="http://schemas.microsoft.com/office/drawing/2016/5/11/chartex" xmlns:cx6="http://schemas.microsoft.com/office/drawing/2016/5/12/chartex" xmlns:cx7="http://schemas.microsoft.com/office/drawing/2016/5/13/chartex" xmlns:cx8="http://schemas.microsoft.com/office/drawing/2016/5/14/chartex" xmlns:mc="http://schemas.openxmlformats.org/markup-compatibility/2006" xmlns:aink="http://schemas.microsoft.com/office/drawing/2016/ink" xmlns:am3d="http://schemas.microsoft.com/office/drawing/2017/model3d" xmlns:o="urn:schemas-microsoft-com:office:office" xmlns:r="http://schemas.openxmlformats.org/officeDocument/2006/relationships" xmlns:m="http://schemas.openxmlformats.org/officeDocument/2006/math" xmlns:v="urn:schemas-microsoft-com:vml" xmlns:wp14="http://schemas.microsoft.com/office/word/2010/wordprocessingDrawing" xmlns:wp="http://schemas.openxmlformats.org/drawingml/2006/wordprocessingDrawing" xmlns:w10="urn:schemas-microsoft-com:office:word" xmlns:w="http://schemas.openxmlformats.org/wordprocessingml/2006/main" xmlns:w14="http://schemas.microsoft.com/office/word/2010/wordml" xmlns:w15="http://schemas.microsoft.com/office/word/2012/wordml" xmlns:w16cex="http://schemas.microsoft.com/office/word/2018/wordml/cex" xmlns:w16cid="http://schemas.microsoft.com/office/word/2016/wordml/cid" xmlns:w16="http://schemas.microsoft.com/office/word/2018/wordml" xmlns:w16se="http://schemas.microsoft.com/office/word/2015/wordml/symex" xmlns:wpg="http://schemas.microsoft.com/office/word/2010/wordprocessingGroup" xmlns:wpi="http://schemas.microsoft.com/office/word/2010/wordprocessingInk" xmlns:wne="http://schemas.microsoft.com/office/word/2006/wordml" xmlns:wps="http://schemas.microsoft.com/office/word/2010/wordprocessingShape" mc:Ignorable="w14 w15 w16se w16cid w16 w16cex wp14">
   <w:endnote w:type="separator" w:id="-1">
     <w:p>
       <w:pPr>
@@ -366,7 +364,7 @@
 </file>
 
 <file path=word/footer1.xml><?xml version="1.0" encoding="utf-8"?>
-<w:ftr xmlns:wpc="http://schemas.microsoft.com/office/word/2010/wordprocessingCanvas" xmlns:cx="http://schemas.microsoft.com/office/drawing/2014/chartex" xmlns:cx1="http://schemas.microsoft.com/office/drawing/2015/9/8/chartex" xmlns:cx2="http://schemas.microsoft.com/office/drawing/2015/10/21/chartex" xmlns:cx3="http://schemas.microsoft.com/office/drawing/2016/5/9/chartex" xmlns:cx4="http://schemas.microsoft.com/office/drawing/2016/5/10/chartex" xmlns:cx5="http://schemas.microsoft.com/office/drawing/2016/5/11/chartex" xmlns:cx6="http://schemas.microsoft.com/office/drawing/2016/5/12/chartex" xmlns:cx7="http://schemas.microsoft.com/office/drawing/2016/5/13/chartex" xmlns:cx8="http://schemas.microsoft.com/office/drawing/2016/5/14/chartex" xmlns:mc="http://schemas.openxmlformats.org/markup-compatibility/2006" xmlns:aink="http://schemas.microsoft.com/office/drawing/2016/ink" xmlns:am3d="http://schemas.microsoft.com/office/drawing/2017/model3d" xmlns:o="urn:schemas-microsoft-com:office:office" xmlns:r="http://schemas.openxmlformats.org/officeDocument/2006/relationships" xmlns:m="http://schemas.openxmlformats.org/officeDocument/2006/math" xmlns:v="urn:schemas-microsoft-com:vml" xmlns:wp14="http://schemas.microsoft.com/office/word/2010/wordprocessingDrawing" xmlns:wp="http://schemas.openxmlformats.org/drawingml/2006/wordprocessingDrawing" xmlns:w10="urn:schemas-microsoft-com:office:word" xmlns:w="http://schemas.openxmlformats.org/wordprocessingml/2006/main" xmlns:w14="http://schemas.microsoft.com/office/word/2010/wordml" xmlns:w15="http://schemas.microsoft.com/office/word/2012/wordml" xmlns:w16cid="http://schemas.microsoft.com/office/word/2016/wordml/cid" xmlns:w16se="http://schemas.microsoft.com/office/word/2015/wordml/symex" xmlns:wpg="http://schemas.microsoft.com/office/word/2010/wordprocessingGroup" xmlns:wpi="http://schemas.microsoft.com/office/word/2010/wordprocessingInk" xmlns:wne="http://schemas.microsoft.com/office/word/2006/wordml" xmlns:wps="http://schemas.microsoft.com/office/word/2010/wordprocessingShape" mc:Ignorable="w14 w15 w16se w16cid wp14">
+<w:ftr xmlns:wpc="http://schemas.microsoft.com/office/word/2010/wordprocessingCanvas" xmlns:cx="http://schemas.microsoft.com/office/drawing/2014/chartex" xmlns:cx1="http://schemas.microsoft.com/office/drawing/2015/9/8/chartex" xmlns:cx2="http://schemas.microsoft.com/office/drawing/2015/10/21/chartex" xmlns:cx3="http://schemas.microsoft.com/office/drawing/2016/5/9/chartex" xmlns:cx4="http://schemas.microsoft.com/office/drawing/2016/5/10/chartex" xmlns:cx5="http://schemas.microsoft.com/office/drawing/2016/5/11/chartex" xmlns:cx6="http://schemas.microsoft.com/office/drawing/2016/5/12/chartex" xmlns:cx7="http://schemas.microsoft.com/office/drawing/2016/5/13/chartex" xmlns:cx8="http://schemas.microsoft.com/office/drawing/2016/5/14/chartex" xmlns:mc="http://schemas.openxmlformats.org/markup-compatibility/2006" xmlns:aink="http://schemas.microsoft.com/office/drawing/2016/ink" xmlns:am3d="http://schemas.microsoft.com/office/drawing/2017/model3d" xmlns:o="urn:schemas-microsoft-com:office:office" xmlns:r="http://schemas.openxmlformats.org/officeDocument/2006/relationships" xmlns:m="http://schemas.openxmlformats.org/officeDocument/2006/math" xmlns:v="urn:schemas-microsoft-com:vml" xmlns:wp14="http://schemas.microsoft.com/office/word/2010/wordprocessingDrawing" xmlns:wp="http://schemas.openxmlformats.org/drawingml/2006/wordprocessingDrawing" xmlns:w10="urn:schemas-microsoft-com:office:word" xmlns:w="http://schemas.openxmlformats.org/wordprocessingml/2006/main" xmlns:w14="http://schemas.microsoft.com/office/word/2010/wordml" xmlns:w15="http://schemas.microsoft.com/office/word/2012/wordml" xmlns:w16cex="http://schemas.microsoft.com/office/word/2018/wordml/cex" xmlns:w16cid="http://schemas.microsoft.com/office/word/2016/wordml/cid" xmlns:w16="http://schemas.microsoft.com/office/word/2018/wordml" xmlns:w16se="http://schemas.microsoft.com/office/word/2015/wordml/symex" xmlns:wpg="http://schemas.microsoft.com/office/word/2010/wordprocessingGroup" xmlns:wpi="http://schemas.microsoft.com/office/word/2010/wordprocessingInk" xmlns:wne="http://schemas.microsoft.com/office/word/2006/wordml" xmlns:wps="http://schemas.microsoft.com/office/word/2010/wordprocessingShape" mc:Ignorable="w14 w15 w16se w16cid w16 w16cex wp14">
   <w:sdt>
     <w:sdtPr>
       <w:rPr>
@@ -423,7 +421,7 @@
 </file>
 
 <file path=word/footer2.xml><?xml version="1.0" encoding="utf-8"?>
-<w:ftr xmlns:wpc="http://schemas.microsoft.com/office/word/2010/wordprocessingCanvas" xmlns:cx="http://schemas.microsoft.com/office/drawing/2014/chartex" xmlns:cx1="http://schemas.microsoft.com/office/drawing/2015/9/8/chartex" xmlns:cx2="http://schemas.microsoft.com/office/drawing/2015/10/21/chartex" xmlns:cx3="http://schemas.microsoft.com/office/drawing/2016/5/9/chartex" xmlns:cx4="http://schemas.microsoft.com/office/drawing/2016/5/10/chartex" xmlns:cx5="http://schemas.microsoft.com/office/drawing/2016/5/11/chartex" xmlns:cx6="http://schemas.microsoft.com/office/drawing/2016/5/12/chartex" xmlns:cx7="http://schemas.microsoft.com/office/drawing/2016/5/13/chartex" xmlns:cx8="http://schemas.microsoft.com/office/drawing/2016/5/14/chartex" xmlns:mc="http://schemas.openxmlformats.org/markup-compatibility/2006" xmlns:aink="http://schemas.microsoft.com/office/drawing/2016/ink" xmlns:am3d="http://schemas.microsoft.com/office/drawing/2017/model3d" xmlns:o="urn:schemas-microsoft-com:office:office" xmlns:r="http://schemas.openxmlformats.org/officeDocument/2006/relationships" xmlns:m="http://schemas.openxmlformats.org/officeDocument/2006/math" xmlns:v="urn:schemas-microsoft-com:vml" xmlns:wp14="http://schemas.microsoft.com/office/word/2010/wordprocessingDrawing" xmlns:wp="http://schemas.openxmlformats.org/drawingml/2006/wordprocessingDrawing" xmlns:w10="urn:schemas-microsoft-com:office:word" xmlns:w="http://schemas.openxmlformats.org/wordprocessingml/2006/main" xmlns:w14="http://schemas.microsoft.com/office/word/2010/wordml" xmlns:w15="http://schemas.microsoft.com/office/word/2012/wordml" xmlns:w16cid="http://schemas.microsoft.com/office/word/2016/wordml/cid" xmlns:w16se="http://schemas.microsoft.com/office/word/2015/wordml/symex" xmlns:wpg="http://schemas.microsoft.com/office/word/2010/wordprocessingGroup" xmlns:wpi="http://schemas.microsoft.com/office/word/2010/wordprocessingInk" xmlns:wne="http://schemas.microsoft.com/office/word/2006/wordml" xmlns:wps="http://schemas.microsoft.com/office/word/2010/wordprocessingShape" mc:Ignorable="w14 w15 w16se w16cid wp14">
+<w:ftr xmlns:wpc="http://schemas.microsoft.com/office/word/2010/wordprocessingCanvas" xmlns:cx="http://schemas.microsoft.com/office/drawing/2014/chartex" xmlns:cx1="http://schemas.microsoft.com/office/drawing/2015/9/8/chartex" xmlns:cx2="http://schemas.microsoft.com/office/drawing/2015/10/21/chartex" xmlns:cx3="http://schemas.microsoft.com/office/drawing/2016/5/9/chartex" xmlns:cx4="http://schemas.microsoft.com/office/drawing/2016/5/10/chartex" xmlns:cx5="http://schemas.microsoft.com/office/drawing/2016/5/11/chartex" xmlns:cx6="http://schemas.microsoft.com/office/drawing/2016/5/12/chartex" xmlns:cx7="http://schemas.microsoft.com/office/drawing/2016/5/13/chartex" xmlns:cx8="http://schemas.microsoft.com/office/drawing/2016/5/14/chartex" xmlns:mc="http://schemas.openxmlformats.org/markup-compatibility/2006" xmlns:aink="http://schemas.microsoft.com/office/drawing/2016/ink" xmlns:am3d="http://schemas.microsoft.com/office/drawing/2017/model3d" xmlns:o="urn:schemas-microsoft-com:office:office" xmlns:r="http://schemas.openxmlformats.org/officeDocument/2006/relationships" xmlns:m="http://schemas.openxmlformats.org/officeDocument/2006/math" xmlns:v="urn:schemas-microsoft-com:vml" xmlns:wp14="http://schemas.microsoft.com/office/word/2010/wordprocessingDrawing" xmlns:wp="http://schemas.openxmlformats.org/drawingml/2006/wordprocessingDrawing" xmlns:w10="urn:schemas-microsoft-com:office:word" xmlns:w="http://schemas.openxmlformats.org/wordprocessingml/2006/main" xmlns:w14="http://schemas.microsoft.com/office/word/2010/wordml" xmlns:w15="http://schemas.microsoft.com/office/word/2012/wordml" xmlns:w16cex="http://schemas.microsoft.com/office/word/2018/wordml/cex" xmlns:w16cid="http://schemas.microsoft.com/office/word/2016/wordml/cid" xmlns:w16="http://schemas.microsoft.com/office/word/2018/wordml" xmlns:w16se="http://schemas.microsoft.com/office/word/2015/wordml/symex" xmlns:wpg="http://schemas.microsoft.com/office/word/2010/wordprocessingGroup" xmlns:wpi="http://schemas.microsoft.com/office/word/2010/wordprocessingInk" xmlns:wne="http://schemas.microsoft.com/office/word/2006/wordml" xmlns:wps="http://schemas.microsoft.com/office/word/2010/wordprocessingShape" mc:Ignorable="w14 w15 w16se w16cid w16 w16cex wp14">
   <w:p>
     <w:pPr>
       <w:pStyle w:val="Footer"/>
@@ -434,7 +432,7 @@
 </file>
 
 <file path=word/footnotes.xml><?xml version="1.0" encoding="utf-8"?>
-<w:footnotes xmlns:wpc="http://schemas.microsoft.com/office/word/2010/wordprocessingCanvas" xmlns:cx="http://schemas.microsoft.com/office/drawing/2014/chartex" xmlns:cx1="http://schemas.microsoft.com/office/drawing/2015/9/8/chartex" xmlns:cx2="http://schemas.microsoft.com/office/drawing/2015/10/21/chartex" xmlns:cx3="http://schemas.microsoft.com/office/drawing/2016/5/9/chartex" xmlns:cx4="http://schemas.microsoft.com/office/drawing/2016/5/10/chartex" xmlns:cx5="http://schemas.microsoft.com/office/drawing/2016/5/11/chartex" xmlns:cx6="http://schemas.microsoft.com/office/drawing/2016/5/12/chartex" xmlns:cx7="http://schemas.microsoft.com/office/drawing/2016/5/13/chartex" xmlns:cx8="http://schemas.microsoft.com/office/drawing/2016/5/14/chartex" xmlns:mc="http://schemas.openxmlformats.org/markup-compatibility/2006" xmlns:aink="http://schemas.microsoft.com/office/drawing/2016/ink" xmlns:am3d="http://schemas.microsoft.com/office/drawing/2017/model3d" xmlns:o="urn:schemas-microsoft-com:office:office" xmlns:r="http://schemas.openxmlformats.org/officeDocument/2006/relationships" xmlns:m="http://schemas.openxmlformats.org/officeDocument/2006/math" xmlns:v="urn:schemas-microsoft-com:vml" xmlns:wp14="http://schemas.microsoft.com/office/word/2010/wordprocessingDrawing" xmlns:wp="http://schemas.openxmlformats.org/drawingml/2006/wordprocessingDrawing" xmlns:w10="urn:schemas-microsoft-com:office:word" xmlns:w="http://schemas.openxmlformats.org/wordprocessingml/2006/main" xmlns:w14="http://schemas.microsoft.com/office/word/2010/wordml" xmlns:w15="http://schemas.microsoft.com/office/word/2012/wordml" xmlns:w16cid="http://schemas.microsoft.com/office/word/2016/wordml/cid" xmlns:w16se="http://schemas.microsoft.com/office/word/2015/wordml/symex" xmlns:wpg="http://schemas.microsoft.com/office/word/2010/wordprocessingGroup" xmlns:wpi="http://schemas.microsoft.com/office/word/2010/wordprocessingInk" xmlns:wne="http://schemas.microsoft.com/office/word/2006/wordml" xmlns:wps="http://schemas.microsoft.com/office/word/2010/wordprocessingShape" mc:Ignorable="w14 w15 w16se w16cid wp14">
+<w:footnotes xmlns:wpc="http://schemas.microsoft.com/office/word/2010/wordprocessingCanvas" xmlns:cx="http://schemas.microsoft.com/office/drawing/2014/chartex" xmlns:cx1="http://schemas.microsoft.com/office/drawing/2015/9/8/chartex" xmlns:cx2="http://schemas.microsoft.com/office/drawing/2015/10/21/chartex" xmlns:cx3="http://schemas.microsoft.com/office/drawing/2016/5/9/chartex" xmlns:cx4="http://schemas.microsoft.com/office/drawing/2016/5/10/chartex" xmlns:cx5="http://schemas.microsoft.com/office/drawing/2016/5/11/chartex" xmlns:cx6="http://schemas.microsoft.com/office/drawing/2016/5/12/chartex" xmlns:cx7="http://schemas.microsoft.com/office/drawing/2016/5/13/chartex" xmlns:cx8="http://schemas.microsoft.com/office/drawing/2016/5/14/chartex" xmlns:mc="http://schemas.openxmlformats.org/markup-compatibility/2006" xmlns:aink="http://schemas.microsoft.com/office/drawing/2016/ink" xmlns:am3d="http://schemas.microsoft.com/office/drawing/2017/model3d" xmlns:o="urn:schemas-microsoft-com:office:office" xmlns:r="http://schemas.openxmlformats.org/officeDocument/2006/relationships" xmlns:m="http://schemas.openxmlformats.org/officeDocument/2006/math" xmlns:v="urn:schemas-microsoft-com:vml" xmlns:wp14="http://schemas.microsoft.com/office/word/2010/wordprocessingDrawing" xmlns:wp="http://schemas.openxmlformats.org/drawingml/2006/wordprocessingDrawing" xmlns:w10="urn:schemas-microsoft-com:office:word" xmlns:w="http://schemas.openxmlformats.org/wordprocessingml/2006/main" xmlns:w14="http://schemas.microsoft.com/office/word/2010/wordml" xmlns:w15="http://schemas.microsoft.com/office/word/2012/wordml" xmlns:w16cex="http://schemas.microsoft.com/office/word/2018/wordml/cex" xmlns:w16cid="http://schemas.microsoft.com/office/word/2016/wordml/cid" xmlns:w16="http://schemas.microsoft.com/office/word/2018/wordml" xmlns:w16se="http://schemas.microsoft.com/office/word/2015/wordml/symex" xmlns:wpg="http://schemas.microsoft.com/office/word/2010/wordprocessingGroup" xmlns:wpi="http://schemas.microsoft.com/office/word/2010/wordprocessingInk" xmlns:wne="http://schemas.microsoft.com/office/word/2006/wordml" xmlns:wps="http://schemas.microsoft.com/office/word/2010/wordprocessingShape" mc:Ignorable="w14 w15 w16se w16cid w16 w16cex wp14">
   <w:footnote w:type="separator" w:id="-1">
     <w:p>
       <w:r>
@@ -469,33 +467,20 @@
 </file>
 
 <file path=word/header1.xml><?xml version="1.0" encoding="utf-8"?>
-<w:hdr xmlns:wpc="http://schemas.microsoft.com/office/word/2010/wordprocessingCanvas" xmlns:cx="http://schemas.microsoft.com/office/drawing/2014/chartex" xmlns:cx1="http://schemas.microsoft.com/office/drawing/2015/9/8/chartex" xmlns:cx2="http://schemas.microsoft.com/office/drawing/2015/10/21/chartex" xmlns:cx3="http://schemas.microsoft.com/office/drawing/2016/5/9/chartex" xmlns:cx4="http://schemas.microsoft.com/office/drawing/2016/5/10/chartex" xmlns:cx5="http://schemas.microsoft.com/office/drawing/2016/5/11/chartex" xmlns:cx6="http://schemas.microsoft.com/office/drawing/2016/5/12/chartex" xmlns:cx7="http://schemas.microsoft.com/office/drawing/2016/5/13/chartex" xmlns:cx8="http://schemas.microsoft.com/office/drawing/2016/5/14/chartex" xmlns:mc="http://schemas.openxmlformats.org/markup-compatibility/2006" xmlns:aink="http://schemas.microsoft.com/office/drawing/2016/ink" xmlns:am3d="http://schemas.microsoft.com/office/drawing/2017/model3d" xmlns:o="urn:schemas-microsoft-com:office:office" xmlns:r="http://schemas.openxmlformats.org/officeDocument/2006/relationships" xmlns:m="http://schemas.openxmlformats.org/officeDocument/2006/math" xmlns:v="urn:schemas-microsoft-com:vml" xmlns:wp14="http://schemas.microsoft.com/office/word/2010/wordprocessingDrawing" xmlns:wp="http://schemas.openxmlformats.org/drawingml/2006/wordprocessingDrawing" xmlns:w10="urn:schemas-microsoft-com:office:word" xmlns:w="http://schemas.openxmlformats.org/wordprocessingml/2006/main" xmlns:w14="http://schemas.microsoft.com/office/word/2010/wordml" xmlns:w15="http://schemas.microsoft.com/office/word/2012/wordml" xmlns:w16cid="http://schemas.microsoft.com/office/word/2016/wordml/cid" xmlns:w16se="http://schemas.microsoft.com/office/word/2015/wordml/symex" xmlns:wpg="http://schemas.microsoft.com/office/word/2010/wordprocessingGroup" xmlns:wpi="http://schemas.microsoft.com/office/word/2010/wordprocessingInk" xmlns:wne="http://schemas.microsoft.com/office/word/2006/wordml" xmlns:wps="http://schemas.microsoft.com/office/word/2010/wordprocessingShape" mc:Ignorable="w14 w15 w16se w16cid wp14">
+<w:hdr xmlns:wpc="http://schemas.microsoft.com/office/word/2010/wordprocessingCanvas" xmlns:cx="http://schemas.microsoft.com/office/drawing/2014/chartex" xmlns:cx1="http://schemas.microsoft.com/office/drawing/2015/9/8/chartex" xmlns:cx2="http://schemas.microsoft.com/office/drawing/2015/10/21/chartex" xmlns:cx3="http://schemas.microsoft.com/office/drawing/2016/5/9/chartex" xmlns:cx4="http://schemas.microsoft.com/office/drawing/2016/5/10/chartex" xmlns:cx5="http://schemas.microsoft.com/office/drawing/2016/5/11/chartex" xmlns:cx6="http://schemas.microsoft.com/office/drawing/2016/5/12/chartex" xmlns:cx7="http://schemas.microsoft.com/office/drawing/2016/5/13/chartex" xmlns:cx8="http://schemas.microsoft.com/office/drawing/2016/5/14/chartex" xmlns:mc="http://schemas.openxmlformats.org/markup-compatibility/2006" xmlns:aink="http://schemas.microsoft.com/office/drawing/2016/ink" xmlns:am3d="http://schemas.microsoft.com/office/drawing/2017/model3d" xmlns:o="urn:schemas-microsoft-com:office:office" xmlns:r="http://schemas.openxmlformats.org/officeDocument/2006/relationships" xmlns:m="http://schemas.openxmlformats.org/officeDocument/2006/math" xmlns:v="urn:schemas-microsoft-com:vml" xmlns:wp14="http://schemas.microsoft.com/office/word/2010/wordprocessingDrawing" xmlns:wp="http://schemas.openxmlformats.org/drawingml/2006/wordprocessingDrawing" xmlns:w10="urn:schemas-microsoft-com:office:word" xmlns:w="http://schemas.openxmlformats.org/wordprocessingml/2006/main" xmlns:w14="http://schemas.microsoft.com/office/word/2010/wordml" xmlns:w15="http://schemas.microsoft.com/office/word/2012/wordml" xmlns:w16cex="http://schemas.microsoft.com/office/word/2018/wordml/cex" xmlns:w16cid="http://schemas.microsoft.com/office/word/2016/wordml/cid" xmlns:w16="http://schemas.microsoft.com/office/word/2018/wordml" xmlns:w16se="http://schemas.microsoft.com/office/word/2015/wordml/symex" xmlns:wpg="http://schemas.microsoft.com/office/word/2010/wordprocessingGroup" xmlns:wpi="http://schemas.microsoft.com/office/word/2010/wordprocessingInk" xmlns:wne="http://schemas.microsoft.com/office/word/2006/wordml" xmlns:wps="http://schemas.microsoft.com/office/word/2010/wordprocessingShape" mc:Ignorable="w14 w15 w16se w16cid w16 w16cex wp14">
   <w:p>
     <w:pPr>
       <w:pStyle w:val="Header"/>
       <w:jc w:val="right"/>
     </w:pPr>
-    <w:r>
-      <w:fldChar w:fldCharType="begin"/>
-    </w:r>
-    <w:r>
-      <w:instrText xml:space="preserve"> AUTHOR  \* MERGEFORMAT </w:instrText>
-    </w:r>
-    <w:r>
-      <w:fldChar w:fldCharType="separate"/>
-    </w:r>
-    <w:r>
-      <w:rPr>
-        <w:noProof/>
-      </w:rPr>
-      <w:t>Author</w:t>
-    </w:r>
-    <w:r>
-      <w:rPr>
-        <w:noProof/>
-      </w:rPr>
-      <w:fldChar w:fldCharType="end"/>
-    </w:r>
+    <w:fldSimple w:instr=" AUTHOR  \* MERGEFORMAT ">
+      <w:r>
+        <w:rPr>
+          <w:noProof/>
+        </w:rPr>
+        <w:t>Author</w:t>
+      </w:r>
+    </w:fldSimple>
     <w:r>
       <w:rPr>
         <w:noProof/>
@@ -563,7 +548,7 @@
 </file>
 
 <file path=word/numbering.xml><?xml version="1.0" encoding="utf-8"?>
-<w:numbering xmlns:wpc="http://schemas.microsoft.com/office/word/2010/wordprocessingCanvas" xmlns:cx="http://schemas.microsoft.com/office/drawing/2014/chartex" xmlns:cx1="http://schemas.microsoft.com/office/drawing/2015/9/8/chartex" xmlns:cx2="http://schemas.microsoft.com/office/drawing/2015/10/21/chartex" xmlns:cx3="http://schemas.microsoft.com/office/drawing/2016/5/9/chartex" xmlns:cx4="http://schemas.microsoft.com/office/drawing/2016/5/10/chartex" xmlns:cx5="http://schemas.microsoft.com/office/drawing/2016/5/11/chartex" xmlns:cx6="http://schemas.microsoft.com/office/drawing/2016/5/12/chartex" xmlns:cx7="http://schemas.microsoft.com/office/drawing/2016/5/13/chartex" xmlns:cx8="http://schemas.microsoft.com/office/drawing/2016/5/14/chartex" xmlns:mc="http://schemas.openxmlformats.org/markup-compatibility/2006" xmlns:aink="http://schemas.microsoft.com/office/drawing/2016/ink" xmlns:am3d="http://schemas.microsoft.com/office/drawing/2017/model3d" xmlns:o="urn:schemas-microsoft-com:office:office" xmlns:r="http://schemas.openxmlformats.org/officeDocument/2006/relationships" xmlns:m="http://schemas.openxmlformats.org/officeDocument/2006/math" xmlns:v="urn:schemas-microsoft-com:vml" xmlns:wp14="http://schemas.microsoft.com/office/word/2010/wordprocessingDrawing" xmlns:wp="http://schemas.openxmlformats.org/drawingml/2006/wordprocessingDrawing" xmlns:w10="urn:schemas-microsoft-com:office:word" xmlns:w="http://schemas.openxmlformats.org/wordprocessingml/2006/main" xmlns:w14="http://schemas.microsoft.com/office/word/2010/wordml" xmlns:w15="http://schemas.microsoft.com/office/word/2012/wordml" xmlns:w16cid="http://schemas.microsoft.com/office/word/2016/wordml/cid" xmlns:w16se="http://schemas.microsoft.com/office/word/2015/wordml/symex" xmlns:wpg="http://schemas.microsoft.com/office/word/2010/wordprocessingGroup" xmlns:wpi="http://schemas.microsoft.com/office/word/2010/wordprocessingInk" xmlns:wne="http://schemas.microsoft.com/office/word/2006/wordml" xmlns:wps="http://schemas.microsoft.com/office/word/2010/wordprocessingShape" mc:Ignorable="w14 w15 w16se w16cid wp14">
+<w:numbering xmlns:wpc="http://schemas.microsoft.com/office/word/2010/wordprocessingCanvas" xmlns:cx="http://schemas.microsoft.com/office/drawing/2014/chartex" xmlns:cx1="http://schemas.microsoft.com/office/drawing/2015/9/8/chartex" xmlns:cx2="http://schemas.microsoft.com/office/drawing/2015/10/21/chartex" xmlns:cx3="http://schemas.microsoft.com/office/drawing/2016/5/9/chartex" xmlns:cx4="http://schemas.microsoft.com/office/drawing/2016/5/10/chartex" xmlns:cx5="http://schemas.microsoft.com/office/drawing/2016/5/11/chartex" xmlns:cx6="http://schemas.microsoft.com/office/drawing/2016/5/12/chartex" xmlns:cx7="http://schemas.microsoft.com/office/drawing/2016/5/13/chartex" xmlns:cx8="http://schemas.microsoft.com/office/drawing/2016/5/14/chartex" xmlns:mc="http://schemas.openxmlformats.org/markup-compatibility/2006" xmlns:aink="http://schemas.microsoft.com/office/drawing/2016/ink" xmlns:am3d="http://schemas.microsoft.com/office/drawing/2017/model3d" xmlns:o="urn:schemas-microsoft-com:office:office" xmlns:r="http://schemas.openxmlformats.org/officeDocument/2006/relationships" xmlns:m="http://schemas.openxmlformats.org/officeDocument/2006/math" xmlns:v="urn:schemas-microsoft-com:vml" xmlns:wp14="http://schemas.microsoft.com/office/word/2010/wordprocessingDrawing" xmlns:wp="http://schemas.openxmlformats.org/drawingml/2006/wordprocessingDrawing" xmlns:w10="urn:schemas-microsoft-com:office:word" xmlns:w="http://schemas.openxmlformats.org/wordprocessingml/2006/main" xmlns:w14="http://schemas.microsoft.com/office/word/2010/wordml" xmlns:w15="http://schemas.microsoft.com/office/word/2012/wordml" xmlns:w16cex="http://schemas.microsoft.com/office/word/2018/wordml/cex" xmlns:w16cid="http://schemas.microsoft.com/office/word/2016/wordml/cid" xmlns:w16="http://schemas.microsoft.com/office/word/2018/wordml" xmlns:w16se="http://schemas.microsoft.com/office/word/2015/wordml/symex" xmlns:wpg="http://schemas.microsoft.com/office/word/2010/wordprocessingGroup" xmlns:wpi="http://schemas.microsoft.com/office/word/2010/wordprocessingInk" xmlns:wne="http://schemas.microsoft.com/office/word/2006/wordml" xmlns:wps="http://schemas.microsoft.com/office/word/2010/wordprocessingShape" mc:Ignorable="w14 w15 w16se w16cid w16 w16cex wp14">
   <w:abstractNum w:abstractNumId="0" w15:restartNumberingAfterBreak="0">
     <w:nsid w:val="FFFFFF7C"/>
     <w:multiLevelType w:val="singleLevel"/>
@@ -890,7 +875,7 @@
 </file>
 
 <file path=word/styles.xml><?xml version="1.0" encoding="utf-8"?>
-<w:styles xmlns:mc="http://schemas.openxmlformats.org/markup-compatibility/2006" xmlns:r="http://schemas.openxmlformats.org/officeDocument/2006/relationships" xmlns:w="http://schemas.openxmlformats.org/wordprocessingml/2006/main" xmlns:w14="http://schemas.microsoft.com/office/word/2010/wordml" xmlns:w15="http://schemas.microsoft.com/office/word/2012/wordml" xmlns:w16cid="http://schemas.microsoft.com/office/word/2016/wordml/cid" xmlns:w16se="http://schemas.microsoft.com/office/word/2015/wordml/symex" mc:Ignorable="w14 w15 w16se w16cid">
+<w:styles xmlns:mc="http://schemas.openxmlformats.org/markup-compatibility/2006" xmlns:r="http://schemas.openxmlformats.org/officeDocument/2006/relationships" xmlns:w="http://schemas.openxmlformats.org/wordprocessingml/2006/main" xmlns:w14="http://schemas.microsoft.com/office/word/2010/wordml" xmlns:w15="http://schemas.microsoft.com/office/word/2012/wordml" xmlns:w16cex="http://schemas.microsoft.com/office/word/2018/wordml/cex" xmlns:w16cid="http://schemas.microsoft.com/office/word/2016/wordml/cid" xmlns:w16="http://schemas.microsoft.com/office/word/2018/wordml" xmlns:w16se="http://schemas.microsoft.com/office/word/2015/wordml/symex" mc:Ignorable="w14 w15 w16se w16cid w16 w16cex">
   <w:docDefaults>
     <w:rPrDefault>
       <w:rPr>
@@ -906,7 +891,7 @@
       </w:pPr>
     </w:pPrDefault>
   </w:docDefaults>
-  <w:latentStyles w:defLockedState="0" w:defUIPriority="0" w:defSemiHidden="0" w:defUnhideWhenUsed="0" w:defQFormat="0" w:count="375">
+  <w:latentStyles w:defLockedState="0" w:defUIPriority="0" w:defSemiHidden="0" w:defUnhideWhenUsed="0" w:defQFormat="0" w:count="376">
     <w:lsdException w:name="heading 6" w:semiHidden="1" w:unhideWhenUsed="1"/>
     <w:lsdException w:name="index 3" w:semiHidden="1" w:unhideWhenUsed="1"/>
     <w:lsdException w:name="index 4" w:semiHidden="1" w:unhideWhenUsed="1"/>
@@ -990,7 +975,6 @@
     <w:lsdException w:name="HTML Sample" w:semiHidden="1" w:unhideWhenUsed="1"/>
     <w:lsdException w:name="HTML Typewriter" w:semiHidden="1" w:unhideWhenUsed="1"/>
     <w:lsdException w:name="HTML Variable" w:semiHidden="1" w:unhideWhenUsed="1"/>
-    <w:lsdException w:name="Normal Table" w:semiHidden="1" w:unhideWhenUsed="1"/>
     <w:lsdException w:name="annotation subject" w:semiHidden="1" w:unhideWhenUsed="1"/>
     <w:lsdException w:name="No List" w:semiHidden="1" w:unhideWhenUsed="1"/>
     <w:lsdException w:name="Outline List 1" w:semiHidden="1" w:unhideWhenUsed="1"/>
@@ -1037,9 +1021,7 @@
     <w:lsdException w:name="Table Subtle 2" w:semiHidden="1" w:unhideWhenUsed="1"/>
     <w:lsdException w:name="Table Web 1" w:semiHidden="1" w:unhideWhenUsed="1"/>
     <w:lsdException w:name="Table Web 2" w:semiHidden="1" w:unhideWhenUsed="1"/>
-    <w:lsdException w:name="Table Web 3" w:semiHidden="1" w:unhideWhenUsed="1"/>
     <w:lsdException w:name="Balloon Text" w:semiHidden="1" w:unhideWhenUsed="1"/>
-    <w:lsdException w:name="Table Theme" w:semiHidden="1" w:unhideWhenUsed="1"/>
     <w:lsdException w:name="Placeholder Text" w:semiHidden="1"/>
     <w:lsdException w:name="Light Shading"/>
     <w:lsdException w:name="Light List"/>
@@ -1060,7 +1042,6 @@
     <w:lsdException w:name="Light Grid Accent 1"/>
     <w:lsdException w:name="Medium Shading 1 Accent 1"/>
     <w:lsdException w:name="Medium Shading 2 Accent 1"/>
-    <w:lsdException w:name="Medium List 1 Accent 1"/>
     <w:lsdException w:name="Revision" w:semiHidden="1"/>
     <w:lsdException w:name="Medium List 2 Accent 1"/>
     <w:lsdException w:name="Medium Grid 1 Accent 1"/>
@@ -1139,7 +1120,6 @@
     <w:lsdException w:name="Dark List Accent 6"/>
     <w:lsdException w:name="Colorful Shading Accent 6"/>
     <w:lsdException w:name="Colorful List Accent 6"/>
-    <w:lsdException w:name="Colorful Grid Accent 6"/>
     <w:lsdException w:name="Bibliography" w:semiHidden="1" w:unhideWhenUsed="1"/>
     <w:lsdException w:name="TOC Heading" w:semiHidden="1" w:unhideWhenUsed="1"/>
     <w:lsdException w:name="Grid Table 4" w:uiPriority="49"/>
@@ -1241,6 +1221,7 @@
     <w:lsdException w:name="Smart Hyperlink" w:semiHidden="1" w:uiPriority="99" w:unhideWhenUsed="1"/>
     <w:lsdException w:name="Hashtag" w:semiHidden="1" w:uiPriority="99" w:unhideWhenUsed="1"/>
     <w:lsdException w:name="Unresolved Mention" w:semiHidden="1" w:uiPriority="99" w:unhideWhenUsed="1"/>
+    <w:lsdException w:name="Smart Link" w:semiHidden="1" w:uiPriority="99" w:unhideWhenUsed="1"/>
   </w:latentStyles>
   <w:style w:type="paragraph" w:default="1" w:styleId="Normal">
     <w:name w:val="Normal"/>
@@ -1358,6 +1339,7 @@
     <w:uiPriority w:val="9"/>
     <w:unhideWhenUsed/>
     <w:qFormat/>
+    <w:rsid w:val="00D63478"/>
     <w:pPr>
       <w:keepNext/>
       <w:keepLines/>
@@ -1366,7 +1348,8 @@
     </w:pPr>
     <w:rPr>
       <w:rFonts w:asciiTheme="majorHAnsi" w:eastAsiaTheme="majorEastAsia" w:hAnsiTheme="majorHAnsi" w:cstheme="majorBidi"/>
-      <w:color w:val="4F81BD" w:themeColor="accent1"/>
+      <w:color w:val="F2F2F2" w:themeColor="background1" w:themeShade="F2"/>
+      <w:sz w:val="10"/>
     </w:rPr>
   </w:style>
   <w:style w:type="paragraph" w:styleId="Heading7">

</xml_diff>